<commit_message>
Adicionado regressão numérica do modelo da planta de secagem
</commit_message>
<xml_diff>
--- a/feg0652/Relatório/Relatório.docx
+++ b/feg0652/Relatório/Relatório.docx
@@ -1020,7 +1020,15 @@
       </w:pPr>
       <w:r>
         <w:rPr/>
-        <w:t>Durante o desenvolvimento deste relatório, fizemos um novo ajuste, utilizando tensorflow como ferramenta de cálculo numérico, e obtivemos um ajuste ainda melhor aos dados: K=0.861, T=77.7 e L=13.5.</w:t>
+        <w:t>Durante o desenvolvimento deste relatório, fizemos um novo ajuste, utilizando ferramenta</w:t>
+      </w:r>
+      <w:r>
+        <w:rPr/>
+        <w:t>s</w:t>
+      </w:r>
+      <w:r>
+        <w:rPr/>
+        <w:t xml:space="preserve"> de cálculo numérico, e obtivemos um ajuste ainda melhor aos dados: K=0.861, T=77.7 e L=13.5.</w:t>
       </w:r>
     </w:p>
     <w:p>
@@ -1137,7 +1145,7 @@
     </w:p>
     <w:p>
       <w:pPr>
-        <w:pStyle w:val="Corpodotexto"/>
+        <w:pStyle w:val="Legenda"/>
         <w:rPr/>
       </w:pPr>
       <w:r>
@@ -1403,12 +1411,10 @@
           </m:den>
         </m:f>
       </m:oMath>
-    </w:p>
-    <w:p>
-      <w:pPr>
-        <w:pStyle w:val="Corpodotexto"/>
-        <w:rPr/>
-      </w:pPr>
+      <w:r>
+        <w:rPr/>
+        <w:br/>
+      </w:r>
       <w:r>
         <w:rPr>
           <w:rStyle w:val="Nfase"/>

</xml_diff>